<commit_message>
Edit Cover, Abstrak, BAB1
</commit_message>
<xml_diff>
--- a/UNIKOM_260_265_1. Cover.docx
+++ b/UNIKOM_260_265_1. Cover.docx
@@ -50,6 +50,17 @@
           <w:szCs w:val="32"/>
           <w:lang w:val="sv-SE" w:eastAsia="en-GB"/>
         </w:rPr>
+        <w:t xml:space="preserve"> DI</w:t>
+      </w:r>
+      <w:r>
+        <w:rPr>
+          <w:rFonts w:ascii="Times New Roman" w:hAnsi="Times New Roman"/>
+          <w:b/>
+          <w:bCs/>
+          <w:sz w:val="32"/>
+          <w:szCs w:val="32"/>
+          <w:lang w:val="sv-SE" w:eastAsia="en-GB"/>
+        </w:rPr>
         <w:t xml:space="preserve"> </w:t>
       </w:r>
       <w:r>
@@ -60,7 +71,27 @@
           <w:szCs w:val="32"/>
           <w:lang w:val="de-DE"/>
         </w:rPr>
-        <w:t>BADAN PERENCANAAN PEMBANGUNAN DAERAH PROVINSI JAWA BARAT</w:t>
+        <w:t xml:space="preserve">BADAN PERENCANAAN PEMBANGUNAN DAERAH </w:t>
+      </w:r>
+      <w:r>
+        <w:rPr>
+          <w:rFonts w:ascii="Times New Roman" w:hAnsi="Times New Roman"/>
+          <w:b/>
+          <w:sz w:val="32"/>
+          <w:szCs w:val="32"/>
+          <w:lang w:val="de-DE"/>
+        </w:rPr>
+        <w:br/>
+      </w:r>
+      <w:r>
+        <w:rPr>
+          <w:rFonts w:ascii="Times New Roman" w:hAnsi="Times New Roman"/>
+          <w:b/>
+          <w:sz w:val="32"/>
+          <w:szCs w:val="32"/>
+          <w:lang w:val="de-DE"/>
+        </w:rPr>
+        <w:t>PROVINSI JAWA BARAT</w:t>
       </w:r>
     </w:p>
     <w:bookmarkEnd w:id="0"/>
@@ -323,35 +354,26 @@
           </wp:inline>
         </w:drawing>
       </w:r>
+    </w:p>
+    <w:p>
+      <w:pPr>
+        <w:rPr>
+          <w:rFonts w:ascii="Times New Roman" w:hAnsi="Times New Roman"/>
+          <w:b/>
+          <w:lang w:val="de-DE"/>
+        </w:rPr>
+      </w:pPr>
+    </w:p>
+    <w:p>
+      <w:pPr>
+        <w:rPr>
+          <w:rFonts w:ascii="Times New Roman" w:hAnsi="Times New Roman"/>
+          <w:b/>
+          <w:lang w:val="de-DE"/>
+        </w:rPr>
+      </w:pPr>
       <w:bookmarkStart w:id="1" w:name="_GoBack"/>
       <w:bookmarkEnd w:id="1"/>
-    </w:p>
-    <w:p>
-      <w:pPr>
-        <w:rPr>
-          <w:rFonts w:ascii="Times New Roman" w:hAnsi="Times New Roman"/>
-          <w:b/>
-          <w:lang w:val="de-DE"/>
-        </w:rPr>
-      </w:pPr>
-    </w:p>
-    <w:p>
-      <w:pPr>
-        <w:rPr>
-          <w:rFonts w:ascii="Times New Roman" w:hAnsi="Times New Roman"/>
-          <w:b/>
-          <w:lang w:val="de-DE"/>
-        </w:rPr>
-      </w:pPr>
-    </w:p>
-    <w:p>
-      <w:pPr>
-        <w:rPr>
-          <w:rFonts w:ascii="Times New Roman" w:hAnsi="Times New Roman"/>
-          <w:b/>
-          <w:lang w:val="de-DE"/>
-        </w:rPr>
-      </w:pPr>
     </w:p>
     <w:p>
       <w:pPr>
@@ -773,7 +795,7 @@
     </w:rPrDefault>
     <w:pPrDefault/>
   </w:docDefaults>
-  <w:latentStyles w:defLockedState="0" w:defUIPriority="99" w:defSemiHidden="0" w:defUnhideWhenUsed="0" w:defQFormat="0" w:count="376">
+  <w:latentStyles w:defLockedState="0" w:defUIPriority="99" w:defSemiHidden="0" w:defUnhideWhenUsed="0" w:defQFormat="0" w:count="377">
     <w:lsdException w:name="Normal" w:uiPriority="0" w:qFormat="1"/>
     <w:lsdException w:name="heading 1" w:uiPriority="9" w:qFormat="1"/>
     <w:lsdException w:name="heading 2" w:semiHidden="1" w:uiPriority="9" w:unhideWhenUsed="1" w:qFormat="1"/>
@@ -879,7 +901,6 @@
     <w:lsdException w:name="HTML Sample" w:semiHidden="1" w:unhideWhenUsed="1"/>
     <w:lsdException w:name="HTML Typewriter" w:semiHidden="1" w:unhideWhenUsed="1"/>
     <w:lsdException w:name="HTML Variable" w:semiHidden="1" w:unhideWhenUsed="1"/>
-    <w:lsdException w:name="Normal Table" w:semiHidden="1" w:unhideWhenUsed="1"/>
     <w:lsdException w:name="annotation subject" w:semiHidden="1" w:unhideWhenUsed="1"/>
     <w:lsdException w:name="No List" w:semiHidden="1" w:unhideWhenUsed="1"/>
     <w:lsdException w:name="Outline List 1" w:semiHidden="1" w:unhideWhenUsed="1"/>
@@ -926,10 +947,8 @@
     <w:lsdException w:name="Table Subtle 2" w:semiHidden="1" w:unhideWhenUsed="1"/>
     <w:lsdException w:name="Table Web 1" w:semiHidden="1" w:unhideWhenUsed="1"/>
     <w:lsdException w:name="Table Web 2" w:semiHidden="1" w:unhideWhenUsed="1"/>
-    <w:lsdException w:name="Table Web 3" w:semiHidden="1" w:unhideWhenUsed="1"/>
     <w:lsdException w:name="Balloon Text" w:semiHidden="1" w:unhideWhenUsed="1"/>
     <w:lsdException w:name="Table Grid" w:uiPriority="39"/>
-    <w:lsdException w:name="Table Theme" w:semiHidden="1" w:unhideWhenUsed="1"/>
     <w:lsdException w:name="Placeholder Text" w:semiHidden="1"/>
     <w:lsdException w:name="No Spacing" w:uiPriority="1" w:qFormat="1"/>
     <w:lsdException w:name="Light Shading" w:uiPriority="60"/>
@@ -1150,6 +1169,7 @@
     <w:lsdException w:name="Hashtag" w:semiHidden="1" w:unhideWhenUsed="1"/>
     <w:lsdException w:name="Unresolved Mention" w:semiHidden="1" w:unhideWhenUsed="1"/>
     <w:lsdException w:name="Smart Link" w:semiHidden="1" w:unhideWhenUsed="1"/>
+    <w:lsdException w:name="Smart Link Error" w:semiHidden="1" w:unhideWhenUsed="1"/>
   </w:latentStyles>
   <w:style w:type="paragraph" w:default="1" w:styleId="Normal">
     <w:name w:val="Normal"/>

</xml_diff>

<commit_message>
Edit kalimat ga nyambung pendahuluan dan cover
</commit_message>
<xml_diff>
--- a/UNIKOM_260_265_1. Cover.docx
+++ b/UNIKOM_260_265_1. Cover.docx
@@ -126,8 +126,6 @@
         </w:rPr>
         <w:t>DAN PERENCANAAN PEMBANGUNAN DAERAH</w:t>
       </w:r>
-      <w:bookmarkStart w:id="1" w:name="_GoBack"/>
-      <w:bookmarkEnd w:id="1"/>
     </w:p>
     <w:bookmarkEnd w:id="0"/>
     <w:p>
@@ -366,6 +364,8 @@
           <w:lang w:val="sv-SE" w:eastAsia="en-GB"/>
         </w:rPr>
       </w:pPr>
+      <w:bookmarkStart w:id="1" w:name="_GoBack"/>
+      <w:bookmarkEnd w:id="1"/>
       <w:r>
         <w:rPr>
           <w:rFonts w:ascii="Times New Roman" w:hAnsi="Times New Roman"/>
@@ -375,7 +375,7 @@
           <w:szCs w:val="29"/>
           <w:lang w:val="sv-SE" w:eastAsia="en-GB"/>
         </w:rPr>
-        <w:t>JURUSAN TEKNIK INFORMATIKA</w:t>
+        <w:t>TEKNIK INFORMATIKA</w:t>
       </w:r>
     </w:p>
     <w:p>

</xml_diff>

<commit_message>
edit typo dan tambahan
</commit_message>
<xml_diff>
--- a/UNIKOM_260_265_1. Cover.docx
+++ b/UNIKOM_260_265_1. Cover.docx
@@ -2,184 +2,6 @@
 <file path=word/document.xml><?xml version="1.0" encoding="utf-8"?>
 <w:document xmlns:wpc="http://schemas.microsoft.com/office/word/2010/wordprocessingCanvas" xmlns:cx="http://schemas.microsoft.com/office/drawing/2014/chartex" xmlns:cx1="http://schemas.microsoft.com/office/drawing/2015/9/8/chartex" xmlns:cx2="http://schemas.microsoft.com/office/drawing/2015/10/21/chartex" xmlns:cx3="http://schemas.microsoft.com/office/drawing/2016/5/9/chartex" xmlns:cx4="http://schemas.microsoft.com/office/drawing/2016/5/10/chartex" xmlns:cx5="http://schemas.microsoft.com/office/drawing/2016/5/11/chartex" xmlns:cx6="http://schemas.microsoft.com/office/drawing/2016/5/12/chartex" xmlns:cx7="http://schemas.microsoft.com/office/drawing/2016/5/13/chartex" xmlns:cx8="http://schemas.microsoft.com/office/drawing/2016/5/14/chartex" xmlns:mc="http://schemas.openxmlformats.org/markup-compatibility/2006" xmlns:aink="http://schemas.microsoft.com/office/drawing/2016/ink" xmlns:am3d="http://schemas.microsoft.com/office/drawing/2017/model3d" xmlns:o="urn:schemas-microsoft-com:office:office" xmlns:r="http://schemas.openxmlformats.org/officeDocument/2006/relationships" xmlns:m="http://schemas.openxmlformats.org/officeDocument/2006/math" xmlns:v="urn:schemas-microsoft-com:vml" xmlns:wp14="http://schemas.microsoft.com/office/word/2010/wordprocessingDrawing" xmlns:wp="http://schemas.openxmlformats.org/drawingml/2006/wordprocessingDrawing" xmlns:w10="urn:schemas-microsoft-com:office:word" xmlns:w="http://schemas.openxmlformats.org/wordprocessingml/2006/main" xmlns:w14="http://schemas.microsoft.com/office/word/2010/wordml" xmlns:w15="http://schemas.microsoft.com/office/word/2012/wordml" xmlns:w16cid="http://schemas.microsoft.com/office/word/2016/wordml/cid" xmlns:w16se="http://schemas.microsoft.com/office/word/2015/wordml/symex" xmlns:wpg="http://schemas.microsoft.com/office/word/2010/wordprocessingGroup" xmlns:wpi="http://schemas.microsoft.com/office/word/2010/wordprocessingInk" xmlns:wne="http://schemas.microsoft.com/office/word/2006/wordml" xmlns:wps="http://schemas.microsoft.com/office/word/2010/wordprocessingShape" mc:Ignorable="w14 w15 w16se w16cid wp14">
   <w:body>
-    <w:p>
-      <w:pPr>
-        <w:autoSpaceDE w:val="0"/>
-        <w:autoSpaceDN w:val="0"/>
-        <w:adjustRightInd w:val="0"/>
-        <w:jc w:val="center"/>
-        <w:rPr>
-          <w:rFonts w:ascii="Times New Roman" w:hAnsi="Times New Roman"/>
-          <w:b/>
-          <w:bCs/>
-          <w:sz w:val="32"/>
-          <w:szCs w:val="32"/>
-          <w:lang w:val="sv-SE" w:eastAsia="en-GB"/>
-        </w:rPr>
-      </w:pPr>
-      <w:bookmarkStart w:id="0" w:name="_Hlk17441452"/>
-      <w:r>
-        <w:rPr>
-          <w:rFonts w:ascii="Times New Roman" w:hAnsi="Times New Roman"/>
-          <w:b/>
-          <w:bCs/>
-          <w:sz w:val="32"/>
-          <w:szCs w:val="32"/>
-          <w:lang w:val="sv-SE" w:eastAsia="en-GB"/>
-        </w:rPr>
-        <w:t xml:space="preserve">PENGEMBANGAN APLIKASI </w:t>
-      </w:r>
-      <w:r>
-        <w:rPr>
-          <w:rFonts w:ascii="Times New Roman" w:hAnsi="Times New Roman"/>
-          <w:b/>
-          <w:bCs/>
-          <w:sz w:val="32"/>
-          <w:szCs w:val="32"/>
-          <w:lang w:val="sv-SE" w:eastAsia="en-GB"/>
-        </w:rPr>
-        <w:t>A</w:t>
-      </w:r>
-      <w:r>
-        <w:rPr>
-          <w:rFonts w:ascii="Times New Roman" w:hAnsi="Times New Roman"/>
-          <w:b/>
-          <w:bCs/>
-          <w:sz w:val="32"/>
-          <w:szCs w:val="32"/>
-          <w:lang w:val="sv-SE" w:eastAsia="en-GB"/>
-        </w:rPr>
-        <w:t>N</w:t>
-      </w:r>
-      <w:r>
-        <w:rPr>
-          <w:rFonts w:ascii="Times New Roman" w:hAnsi="Times New Roman"/>
-          <w:b/>
-          <w:bCs/>
-          <w:sz w:val="32"/>
-          <w:szCs w:val="32"/>
-          <w:lang w:val="sv-SE" w:eastAsia="en-GB"/>
-        </w:rPr>
-        <w:t xml:space="preserve">DROID </w:t>
-      </w:r>
-      <w:r>
-        <w:rPr>
-          <w:rFonts w:ascii="Times New Roman" w:hAnsi="Times New Roman"/>
-          <w:b/>
-          <w:bCs/>
-          <w:sz w:val="32"/>
-          <w:szCs w:val="32"/>
-          <w:lang w:val="sv-SE" w:eastAsia="en-GB"/>
-        </w:rPr>
-        <w:t xml:space="preserve">UNTUK </w:t>
-      </w:r>
-      <w:r>
-        <w:rPr>
-          <w:rFonts w:ascii="Times New Roman" w:hAnsi="Times New Roman"/>
-          <w:b/>
-          <w:bCs/>
-          <w:sz w:val="32"/>
-          <w:szCs w:val="32"/>
-          <w:lang w:val="sv-SE" w:eastAsia="en-GB"/>
-        </w:rPr>
-        <w:t>PEMBERITAHUAN RAPAT</w:t>
-      </w:r>
-      <w:r>
-        <w:rPr>
-          <w:rFonts w:ascii="Times New Roman" w:hAnsi="Times New Roman"/>
-          <w:b/>
-          <w:bCs/>
-          <w:sz w:val="32"/>
-          <w:szCs w:val="32"/>
-          <w:lang w:val="sv-SE" w:eastAsia="en-GB"/>
-        </w:rPr>
-        <w:t xml:space="preserve"> DI</w:t>
-      </w:r>
-      <w:r>
-        <w:rPr>
-          <w:rFonts w:ascii="Times New Roman" w:hAnsi="Times New Roman"/>
-          <w:b/>
-          <w:bCs/>
-          <w:sz w:val="32"/>
-          <w:szCs w:val="32"/>
-          <w:lang w:val="sv-SE" w:eastAsia="en-GB"/>
-        </w:rPr>
-        <w:t xml:space="preserve"> </w:t>
-      </w:r>
-      <w:r>
-        <w:rPr>
-          <w:rFonts w:ascii="Times New Roman" w:hAnsi="Times New Roman"/>
-          <w:b/>
-          <w:sz w:val="32"/>
-          <w:szCs w:val="32"/>
-          <w:lang w:val="de-DE"/>
-        </w:rPr>
-        <w:t>BA</w:t>
-      </w:r>
-      <w:r>
-        <w:rPr>
-          <w:rFonts w:ascii="Times New Roman" w:hAnsi="Times New Roman"/>
-          <w:b/>
-          <w:sz w:val="32"/>
-          <w:szCs w:val="32"/>
-          <w:lang w:val="de-DE"/>
-        </w:rPr>
-        <w:t>DAN PERENCANAAN PEMBANGUNAN DAERAH</w:t>
-      </w:r>
-    </w:p>
-    <w:bookmarkEnd w:id="0"/>
-    <w:p>
-      <w:pPr>
-        <w:jc w:val="center"/>
-        <w:rPr>
-          <w:rFonts w:ascii="Times New Roman" w:hAnsi="Times New Roman"/>
-          <w:b/>
-          <w:lang w:val="de-DE"/>
-        </w:rPr>
-      </w:pPr>
-    </w:p>
-    <w:p>
-      <w:pPr>
-        <w:autoSpaceDE w:val="0"/>
-        <w:autoSpaceDN w:val="0"/>
-        <w:adjustRightInd w:val="0"/>
-        <w:jc w:val="center"/>
-        <w:rPr>
-          <w:rFonts w:ascii="Times New Roman" w:hAnsi="Times New Roman"/>
-          <w:lang w:val="fi-FI" w:eastAsia="en-GB"/>
-        </w:rPr>
-      </w:pPr>
-      <w:r>
-        <w:rPr>
-          <w:rFonts w:ascii="Times New Roman" w:hAnsi="Times New Roman"/>
-          <w:lang w:val="fi-FI" w:eastAsia="en-GB"/>
-        </w:rPr>
-        <w:t>Diajukan untuk memenuhi syarat Matakuliah Kerja Praktek</w:t>
-      </w:r>
-    </w:p>
-    <w:p>
-      <w:pPr>
-        <w:autoSpaceDE w:val="0"/>
-        <w:autoSpaceDN w:val="0"/>
-        <w:adjustRightInd w:val="0"/>
-        <w:jc w:val="center"/>
-        <w:rPr>
-          <w:rFonts w:ascii="Times New Roman" w:hAnsi="Times New Roman"/>
-          <w:lang w:val="sv-SE" w:eastAsia="en-GB"/>
-        </w:rPr>
-      </w:pPr>
-    </w:p>
-    <w:p>
-      <w:pPr>
-        <w:autoSpaceDE w:val="0"/>
-        <w:autoSpaceDN w:val="0"/>
-        <w:adjustRightInd w:val="0"/>
-        <w:rPr>
-          <w:rFonts w:ascii="Times New Roman" w:hAnsi="Times New Roman"/>
-          <w:lang w:val="sv-SE" w:eastAsia="en-GB"/>
-        </w:rPr>
-      </w:pPr>
-    </w:p>
     <w:p>
       <w:pPr>
         <w:autoSpaceDE w:val="0"/>
@@ -190,34 +12,174 @@
         <w:rPr>
           <w:rFonts w:ascii="Times New Roman" w:hAnsi="Times New Roman"/>
           <w:b/>
+          <w:bCs/>
+          <w:sz w:val="32"/>
+          <w:szCs w:val="32"/>
+          <w:lang w:val="sv-SE" w:eastAsia="en-GB"/>
+        </w:rPr>
+      </w:pPr>
+      <w:bookmarkStart w:id="0" w:name="_Hlk17441452"/>
+      <w:r>
+        <w:rPr>
+          <w:rFonts w:ascii="Times New Roman" w:hAnsi="Times New Roman"/>
+          <w:b/>
+          <w:bCs/>
+          <w:sz w:val="32"/>
+          <w:szCs w:val="32"/>
+          <w:lang w:val="sv-SE" w:eastAsia="en-GB"/>
+        </w:rPr>
+        <w:t xml:space="preserve">PENGEMBANGAN APLIKASI </w:t>
+      </w:r>
+      <w:r>
+        <w:rPr>
+          <w:rFonts w:ascii="Times New Roman" w:hAnsi="Times New Roman"/>
+          <w:b/>
+          <w:bCs/>
+          <w:sz w:val="32"/>
+          <w:szCs w:val="32"/>
+          <w:lang w:val="sv-SE" w:eastAsia="en-GB"/>
+        </w:rPr>
+        <w:t>A</w:t>
+      </w:r>
+      <w:r>
+        <w:rPr>
+          <w:rFonts w:ascii="Times New Roman" w:hAnsi="Times New Roman"/>
+          <w:b/>
+          <w:bCs/>
+          <w:sz w:val="32"/>
+          <w:szCs w:val="32"/>
+          <w:lang w:val="sv-SE" w:eastAsia="en-GB"/>
+        </w:rPr>
+        <w:t>N</w:t>
+      </w:r>
+      <w:r>
+        <w:rPr>
+          <w:rFonts w:ascii="Times New Roman" w:hAnsi="Times New Roman"/>
+          <w:b/>
+          <w:bCs/>
+          <w:sz w:val="32"/>
+          <w:szCs w:val="32"/>
+          <w:lang w:val="sv-SE" w:eastAsia="en-GB"/>
+        </w:rPr>
+        <w:t xml:space="preserve">DROID </w:t>
+      </w:r>
+      <w:r>
+        <w:rPr>
+          <w:rFonts w:ascii="Times New Roman" w:hAnsi="Times New Roman"/>
+          <w:b/>
+          <w:bCs/>
+          <w:sz w:val="32"/>
+          <w:szCs w:val="32"/>
+          <w:lang w:val="sv-SE" w:eastAsia="en-GB"/>
+        </w:rPr>
+        <w:t xml:space="preserve">UNTUK </w:t>
+      </w:r>
+      <w:r>
+        <w:rPr>
+          <w:rFonts w:ascii="Times New Roman" w:hAnsi="Times New Roman"/>
+          <w:b/>
+          <w:bCs/>
+          <w:sz w:val="32"/>
+          <w:szCs w:val="32"/>
+          <w:lang w:val="sv-SE" w:eastAsia="en-GB"/>
+        </w:rPr>
+        <w:t>PEMBERITAHUAN RAPAT</w:t>
+      </w:r>
+      <w:r>
+        <w:rPr>
+          <w:rFonts w:ascii="Times New Roman" w:hAnsi="Times New Roman"/>
+          <w:b/>
+          <w:bCs/>
+          <w:sz w:val="32"/>
+          <w:szCs w:val="32"/>
+          <w:lang w:val="sv-SE" w:eastAsia="en-GB"/>
+        </w:rPr>
+        <w:t xml:space="preserve"> DI</w:t>
+      </w:r>
+      <w:r>
+        <w:rPr>
+          <w:rFonts w:ascii="Times New Roman" w:hAnsi="Times New Roman"/>
+          <w:b/>
+          <w:bCs/>
+          <w:sz w:val="32"/>
+          <w:szCs w:val="32"/>
+          <w:lang w:val="sv-SE" w:eastAsia="en-GB"/>
+        </w:rPr>
+        <w:t xml:space="preserve"> </w:t>
+      </w:r>
+      <w:r>
+        <w:rPr>
+          <w:rFonts w:ascii="Times New Roman" w:hAnsi="Times New Roman"/>
+          <w:b/>
+          <w:sz w:val="32"/>
+          <w:szCs w:val="32"/>
+          <w:lang w:val="de-DE"/>
+        </w:rPr>
+        <w:t>BA</w:t>
+      </w:r>
+      <w:r>
+        <w:rPr>
+          <w:rFonts w:ascii="Times New Roman" w:hAnsi="Times New Roman"/>
+          <w:b/>
+          <w:sz w:val="32"/>
+          <w:szCs w:val="32"/>
+          <w:lang w:val="de-DE"/>
+        </w:rPr>
+        <w:t>DAN PERENCANAAN PEMBANGUNAN DAERAH</w:t>
+      </w:r>
+    </w:p>
+    <w:bookmarkEnd w:id="0"/>
+    <w:p>
+      <w:pPr>
+        <w:jc w:val="center"/>
+        <w:rPr>
+          <w:rFonts w:ascii="Times New Roman" w:hAnsi="Times New Roman"/>
+          <w:b/>
+          <w:lang w:val="de-DE"/>
+        </w:rPr>
+      </w:pPr>
+    </w:p>
+    <w:p>
+      <w:pPr>
+        <w:autoSpaceDE w:val="0"/>
+        <w:autoSpaceDN w:val="0"/>
+        <w:adjustRightInd w:val="0"/>
+        <w:jc w:val="center"/>
+        <w:rPr>
+          <w:rFonts w:ascii="Times New Roman" w:hAnsi="Times New Roman"/>
           <w:lang w:val="fi-FI" w:eastAsia="en-GB"/>
         </w:rPr>
       </w:pPr>
       <w:r>
         <w:rPr>
           <w:rFonts w:ascii="Times New Roman" w:hAnsi="Times New Roman"/>
-          <w:b/>
           <w:lang w:val="fi-FI" w:eastAsia="en-GB"/>
         </w:rPr>
-        <w:t>Ary Sugiarto</w:t>
-      </w:r>
-      <w:r>
-        <w:rPr>
-          <w:rFonts w:ascii="Times New Roman" w:hAnsi="Times New Roman"/>
-          <w:b/>
-          <w:lang w:val="fi-FI" w:eastAsia="en-GB"/>
-        </w:rPr>
-        <w:tab/>
-      </w:r>
-      <w:r>
-        <w:rPr>
-          <w:rFonts w:ascii="Times New Roman" w:hAnsi="Times New Roman"/>
-          <w:b/>
-          <w:lang w:val="fi-FI" w:eastAsia="en-GB"/>
-        </w:rPr>
-        <w:tab/>
-        <w:t>10116260</w:t>
-      </w:r>
+        <w:t>Diajukan untuk memenuhi syarat Matakuliah Kerja Praktek</w:t>
+      </w:r>
+    </w:p>
+    <w:p>
+      <w:pPr>
+        <w:autoSpaceDE w:val="0"/>
+        <w:autoSpaceDN w:val="0"/>
+        <w:adjustRightInd w:val="0"/>
+        <w:jc w:val="center"/>
+        <w:rPr>
+          <w:rFonts w:ascii="Times New Roman" w:hAnsi="Times New Roman"/>
+          <w:lang w:val="sv-SE" w:eastAsia="en-GB"/>
+        </w:rPr>
+      </w:pPr>
+    </w:p>
+    <w:p>
+      <w:pPr>
+        <w:autoSpaceDE w:val="0"/>
+        <w:autoSpaceDN w:val="0"/>
+        <w:adjustRightInd w:val="0"/>
+        <w:rPr>
+          <w:rFonts w:ascii="Times New Roman" w:hAnsi="Times New Roman"/>
+          <w:lang w:val="sv-SE" w:eastAsia="en-GB"/>
+        </w:rPr>
+      </w:pPr>
     </w:p>
     <w:p>
       <w:pPr>
@@ -228,6 +190,7 @@
         <w:jc w:val="center"/>
         <w:rPr>
           <w:rFonts w:ascii="Times New Roman" w:hAnsi="Times New Roman"/>
+          <w:b/>
           <w:lang w:val="fi-FI" w:eastAsia="en-GB"/>
         </w:rPr>
       </w:pPr>
@@ -237,7 +200,7 @@
           <w:b/>
           <w:lang w:val="fi-FI" w:eastAsia="en-GB"/>
         </w:rPr>
-        <w:t>Annatsa Rahayu</w:t>
+        <w:t>Ary Sugiarto</w:t>
       </w:r>
       <w:r>
         <w:rPr>
@@ -246,7 +209,15 @@
           <w:lang w:val="fi-FI" w:eastAsia="en-GB"/>
         </w:rPr>
         <w:tab/>
-        <w:t>10116265</w:t>
+      </w:r>
+      <w:r>
+        <w:rPr>
+          <w:rFonts w:ascii="Times New Roman" w:hAnsi="Times New Roman"/>
+          <w:b/>
+          <w:lang w:val="fi-FI" w:eastAsia="en-GB"/>
+        </w:rPr>
+        <w:tab/>
+        <w:t>10116260</w:t>
       </w:r>
     </w:p>
     <w:p>
@@ -258,10 +229,26 @@
         <w:jc w:val="center"/>
         <w:rPr>
           <w:rFonts w:ascii="Times New Roman" w:hAnsi="Times New Roman"/>
-          <w:b/>
           <w:lang w:val="fi-FI" w:eastAsia="en-GB"/>
         </w:rPr>
       </w:pPr>
+      <w:r>
+        <w:rPr>
+          <w:rFonts w:ascii="Times New Roman" w:hAnsi="Times New Roman"/>
+          <w:b/>
+          <w:lang w:val="fi-FI" w:eastAsia="en-GB"/>
+        </w:rPr>
+        <w:t>Annatsa Rahayu</w:t>
+      </w:r>
+      <w:r>
+        <w:rPr>
+          <w:rFonts w:ascii="Times New Roman" w:hAnsi="Times New Roman"/>
+          <w:b/>
+          <w:lang w:val="fi-FI" w:eastAsia="en-GB"/>
+        </w:rPr>
+        <w:tab/>
+        <w:t>10116265</w:t>
+      </w:r>
     </w:p>
     <w:p>
       <w:pPr>
@@ -271,6 +258,23 @@
           <w:lang w:val="de-DE"/>
         </w:rPr>
       </w:pPr>
+      <w:r>
+        <w:rPr>
+          <w:rFonts w:ascii="Times New Roman" w:hAnsi="Times New Roman"/>
+          <w:b/>
+          <w:lang w:val="de-DE"/>
+        </w:rPr>
+        <w:t>\</w:t>
+      </w:r>
+    </w:p>
+    <w:p>
+      <w:pPr>
+        <w:rPr>
+          <w:rFonts w:ascii="Times New Roman" w:hAnsi="Times New Roman"/>
+          <w:b/>
+          <w:lang w:val="de-DE"/>
+        </w:rPr>
+      </w:pPr>
     </w:p>
     <w:p>
       <w:pPr>
@@ -281,6 +285,7 @@
           <w:lang w:val="de-DE"/>
         </w:rPr>
       </w:pPr>
+      <w:bookmarkStart w:id="1" w:name="_GoBack"/>
       <w:r>
         <w:rPr>
           <w:rFonts w:ascii="Times New Roman" w:hAnsi="Times New Roman"/>
@@ -289,9 +294,9 @@
           <w:lang w:val="de-DE"/>
         </w:rPr>
         <w:drawing>
-          <wp:inline distT="0" distB="0" distL="0" distR="0" wp14:anchorId="563D3E7E" wp14:editId="6811813B">
-            <wp:extent cx="1876425" cy="1876425"/>
-            <wp:effectExtent l="0" t="0" r="9525" b="9525"/>
+          <wp:inline distT="0" distB="0" distL="0" distR="0" wp14:anchorId="563D3E7E" wp14:editId="1B2D7753">
+            <wp:extent cx="1714500" cy="1714500"/>
+            <wp:effectExtent l="0" t="0" r="0" b="0"/>
             <wp:docPr id="1" name="Picture 1"/>
             <wp:cNvGraphicFramePr>
               <a:graphicFrameLocks xmlns:a="http://schemas.openxmlformats.org/drawingml/2006/main" noChangeAspect="1"/>
@@ -318,7 +323,7 @@
                   <pic:spPr>
                     <a:xfrm>
                       <a:off x="0" y="0"/>
-                      <a:ext cx="1876425" cy="1876425"/>
+                      <a:ext cx="1714500" cy="1714500"/>
                     </a:xfrm>
                     <a:prstGeom prst="rect">
                       <a:avLst/>
@@ -330,6 +335,7 @@
           </wp:inline>
         </w:drawing>
       </w:r>
+      <w:bookmarkEnd w:id="1"/>
     </w:p>
     <w:p>
       <w:pPr>
@@ -339,15 +345,30 @@
           <w:lang w:val="de-DE"/>
         </w:rPr>
       </w:pPr>
-    </w:p>
-    <w:p>
-      <w:pPr>
+      <w:r>
         <w:rPr>
           <w:rFonts w:ascii="Times New Roman" w:hAnsi="Times New Roman"/>
           <w:b/>
           <w:lang w:val="de-DE"/>
         </w:rPr>
-      </w:pPr>
+        <w:br/>
+      </w:r>
+      <w:r>
+        <w:rPr>
+          <w:rFonts w:ascii="Times New Roman" w:hAnsi="Times New Roman"/>
+          <w:b/>
+          <w:lang w:val="de-DE"/>
+        </w:rPr>
+        <w:br/>
+      </w:r>
+      <w:r>
+        <w:rPr>
+          <w:rFonts w:ascii="Times New Roman" w:hAnsi="Times New Roman"/>
+          <w:b/>
+          <w:lang w:val="de-DE"/>
+        </w:rPr>
+        <w:br/>
+      </w:r>
     </w:p>
     <w:p>
       <w:pPr>
@@ -413,8 +434,6 @@
         </w:rPr>
         <w:t>FAKULTAS TEKNIK DAN ILMU KOMPUTER</w:t>
       </w:r>
-      <w:bookmarkStart w:id="1" w:name="_GoBack"/>
-      <w:bookmarkEnd w:id="1"/>
     </w:p>
     <w:p>
       <w:pPr>
@@ -448,20 +467,13 @@
         <w:jc w:val="center"/>
         <w:rPr>
           <w:rFonts w:ascii="Times New Roman" w:hAnsi="Times New Roman"/>
-          <w:lang w:val="en-GB"/>
-        </w:rPr>
-      </w:pPr>
-      <w:r>
-        <w:rPr>
-          <w:rFonts w:ascii="Times New Roman" w:hAnsi="Times New Roman"/>
           <w:b/>
           <w:bCs/>
           <w:sz w:val="29"/>
           <w:szCs w:val="29"/>
           <w:lang w:val="sv-SE" w:eastAsia="en-GB"/>
         </w:rPr>
-        <w:t>BANDUN</w:t>
-      </w:r>
+      </w:pPr>
       <w:r>
         <w:rPr>
           <w:rFonts w:ascii="Times New Roman" w:hAnsi="Times New Roman"/>
@@ -471,12 +483,43 @@
           <w:szCs w:val="29"/>
           <w:lang w:val="sv-SE" w:eastAsia="en-GB"/>
         </w:rPr>
-        <w:t>G 2019</w:t>
+        <w:t>BANDUN</w:t>
+      </w:r>
+      <w:r>
+        <w:rPr>
+          <w:rFonts w:ascii="Times New Roman" w:hAnsi="Times New Roman"/>
+          <w:b/>
+          <w:bCs/>
+          <w:sz w:val="29"/>
+          <w:szCs w:val="29"/>
+          <w:lang w:val="sv-SE" w:eastAsia="en-GB"/>
+        </w:rPr>
+        <w:t>G</w:t>
+      </w:r>
+    </w:p>
+    <w:p>
+      <w:pPr>
+        <w:jc w:val="center"/>
+        <w:rPr>
+          <w:rFonts w:ascii="Times New Roman" w:hAnsi="Times New Roman"/>
+          <w:lang w:val="en-GB"/>
+        </w:rPr>
+      </w:pPr>
+      <w:r>
+        <w:rPr>
+          <w:rFonts w:ascii="Times New Roman" w:hAnsi="Times New Roman"/>
+          <w:b/>
+          <w:bCs/>
+          <w:sz w:val="29"/>
+          <w:szCs w:val="29"/>
+          <w:lang w:val="sv-SE" w:eastAsia="en-GB"/>
+        </w:rPr>
+        <w:t>2019</w:t>
       </w:r>
     </w:p>
     <w:sectPr>
       <w:pgSz w:w="12240" w:h="15840"/>
-      <w:pgMar w:top="1440" w:right="1440" w:bottom="1440" w:left="1440" w:header="720" w:footer="720" w:gutter="0"/>
+      <w:pgMar w:top="1701" w:right="1701" w:bottom="1701" w:left="2268" w:header="720" w:footer="720" w:gutter="0"/>
       <w:cols w:space="720"/>
       <w:docGrid w:linePitch="360"/>
     </w:sectPr>

</xml_diff>